<commit_message>
add a new template
</commit_message>
<xml_diff>
--- a/document/SoftwareDesignSpecification_Year2_Students.docx
+++ b/document/SoftwareDesignSpecification_Year2_Students.docx
@@ -12,8 +12,6 @@
           <w:lang w:eastAsia="zh-CN"/>
         </w:rPr>
       </w:pPr>
-      <w:bookmarkStart w:id="0" w:name="_GoBack"/>
-      <w:bookmarkEnd w:id="0"/>
     </w:p>
     <w:p>
       <w:pPr>
@@ -721,14 +719,14 @@
       <w:pPr>
         <w:pStyle w:val="StyleHeading1Before0pt"/>
       </w:pPr>
-      <w:bookmarkStart w:id="1" w:name="_Toc219117893"/>
-      <w:bookmarkStart w:id="2" w:name="_Toc477640913"/>
+      <w:bookmarkStart w:id="0" w:name="_Toc219117893"/>
+      <w:bookmarkStart w:id="1" w:name="_Toc477640913"/>
       <w:r>
         <w:lastRenderedPageBreak/>
         <w:t>Document Change Log</w:t>
       </w:r>
+      <w:bookmarkEnd w:id="0"/>
       <w:bookmarkEnd w:id="1"/>
-      <w:bookmarkEnd w:id="2"/>
     </w:p>
     <w:tbl>
       <w:tblPr>
@@ -1526,13 +1524,33 @@
             <w:pPr>
               <w:pStyle w:val="BodyText"/>
               <w:rPr>
+                <w:rFonts w:cs="Arial"/>
+                <w:i/>
+                <w:sz w:val="18"/>
+                <w:szCs w:val="18"/>
+                <w:lang w:eastAsia="zh-CN"/>
+              </w:rPr>
+            </w:pPr>
+            <w:r>
+              <w:rPr>
                 <w:rFonts w:cs="Arial" w:hint="eastAsia"/>
                 <w:i/>
                 <w:sz w:val="18"/>
                 <w:szCs w:val="18"/>
                 <w:lang w:eastAsia="zh-CN"/>
               </w:rPr>
-            </w:pPr>
+              <w:t>Finish</w:t>
+            </w:r>
+            <w:r>
+              <w:rPr>
+                <w:rFonts w:cs="Arial"/>
+                <w:i/>
+                <w:sz w:val="18"/>
+                <w:szCs w:val="18"/>
+                <w:lang w:eastAsia="zh-CN"/>
+              </w:rPr>
+              <w:t xml:space="preserve"> </w:t>
+            </w:r>
             <w:r>
               <w:rPr>
                 <w:rFonts w:cs="Arial" w:hint="eastAsia"/>
@@ -1541,7 +1559,7 @@
                 <w:szCs w:val="18"/>
                 <w:lang w:eastAsia="zh-CN"/>
               </w:rPr>
-              <w:t>Finish</w:t>
+              <w:t>all</w:t>
             </w:r>
             <w:r>
               <w:rPr>
@@ -1561,27 +1579,7 @@
                 <w:szCs w:val="18"/>
                 <w:lang w:eastAsia="zh-CN"/>
               </w:rPr>
-              <w:t>all</w:t>
-            </w:r>
-            <w:r>
-              <w:rPr>
-                <w:rFonts w:cs="Arial"/>
-                <w:i/>
-                <w:sz w:val="18"/>
-                <w:szCs w:val="18"/>
-                <w:lang w:eastAsia="zh-CN"/>
-              </w:rPr>
-              <w:t xml:space="preserve"> </w:t>
-            </w:r>
-            <w:r>
-              <w:rPr>
-                <w:rFonts w:cs="Arial" w:hint="eastAsia"/>
-                <w:i/>
-                <w:sz w:val="18"/>
-                <w:szCs w:val="18"/>
-                <w:lang w:eastAsia="zh-CN"/>
-              </w:rPr>
-              <w:t>info</w:t>
+              <w:t>information</w:t>
             </w:r>
           </w:p>
         </w:tc>
@@ -1961,15 +1959,15 @@
       <w:pPr>
         <w:pStyle w:val="StyleHeading1Before0pt"/>
       </w:pPr>
-      <w:bookmarkStart w:id="3" w:name="_Toc219115350"/>
-      <w:bookmarkStart w:id="4" w:name="_Toc219117894"/>
-      <w:bookmarkStart w:id="5" w:name="_Toc477640914"/>
+      <w:bookmarkStart w:id="2" w:name="_Toc219115350"/>
+      <w:bookmarkStart w:id="3" w:name="_Toc219117894"/>
+      <w:bookmarkStart w:id="4" w:name="_Toc477640914"/>
       <w:r>
         <w:t>Table of Contents</w:t>
       </w:r>
+      <w:bookmarkEnd w:id="2"/>
       <w:bookmarkEnd w:id="3"/>
       <w:bookmarkEnd w:id="4"/>
-      <w:bookmarkEnd w:id="5"/>
     </w:p>
     <w:p>
       <w:pPr>
@@ -3399,26 +3397,80 @@
       <w:pPr>
         <w:pStyle w:val="StyleHeading1Before0pt"/>
       </w:pPr>
-      <w:bookmarkStart w:id="6" w:name="_Toc477640915"/>
+      <w:bookmarkStart w:id="5" w:name="_Toc477640915"/>
       <w:r>
         <w:t>Overview</w:t>
+      </w:r>
+      <w:bookmarkEnd w:id="5"/>
+    </w:p>
+    <w:p>
+      <w:pPr>
+        <w:pStyle w:val="Heading2"/>
+        <w:rPr>
+          <w:lang w:eastAsia="zh-CN"/>
+        </w:rPr>
+      </w:pPr>
+      <w:bookmarkStart w:id="6" w:name="_Toc477640916"/>
+      <w:r>
+        <w:rPr>
+          <w:rFonts w:hint="eastAsia"/>
+          <w:lang w:eastAsia="zh-CN"/>
+        </w:rPr>
+        <w:t>Purpose</w:t>
       </w:r>
       <w:bookmarkEnd w:id="6"/>
     </w:p>
     <w:p>
       <w:pPr>
+        <w:rPr>
+          <w:lang w:eastAsia="zh-CN"/>
+        </w:rPr>
+      </w:pPr>
+      <w:r>
+        <w:rPr>
+          <w:lang w:eastAsia="zh-CN"/>
+        </w:rPr>
+        <w:t>This is a web game called ‘Whac A Mole’ written by HTML/CSS</w:t>
+      </w:r>
+      <w:r>
+        <w:rPr>
+          <w:lang w:eastAsia="zh-CN"/>
+        </w:rPr>
+        <w:t>/JavaScript</w:t>
+      </w:r>
+      <w:r>
+        <w:rPr>
+          <w:lang w:eastAsia="zh-CN"/>
+        </w:rPr>
+        <w:t xml:space="preserve">. In this game, players should hit as many moles as they can to get scores. We will record and </w:t>
+      </w:r>
+      <w:r>
+        <w:rPr>
+          <w:rFonts w:hint="eastAsia"/>
+          <w:lang w:eastAsia="zh-CN"/>
+        </w:rPr>
+        <w:t xml:space="preserve">show </w:t>
+      </w:r>
+      <w:r>
+        <w:rPr>
+          <w:lang w:eastAsia="zh-CN"/>
+        </w:rPr>
+        <w:t>players’ scores at the end of game.</w:t>
+      </w:r>
+    </w:p>
+    <w:p>
+      <w:pPr>
         <w:pStyle w:val="Heading2"/>
         <w:rPr>
           <w:lang w:eastAsia="zh-CN"/>
         </w:rPr>
       </w:pPr>
-      <w:bookmarkStart w:id="7" w:name="_Toc477640916"/>
-      <w:r>
-        <w:rPr>
-          <w:rFonts w:hint="eastAsia"/>
-          <w:lang w:eastAsia="zh-CN"/>
-        </w:rPr>
-        <w:t>Purpose</w:t>
+      <w:bookmarkStart w:id="7" w:name="_Toc477640917"/>
+      <w:r>
+        <w:rPr>
+          <w:lang w:eastAsia="zh-CN"/>
+        </w:rPr>
+        <w:t>Software Target Customer</w:t>
       </w:r>
       <w:bookmarkEnd w:id="7"/>
     </w:p>
@@ -3432,32 +3484,7 @@
         <w:rPr>
           <w:lang w:eastAsia="zh-CN"/>
         </w:rPr>
-        <w:t>This is a web game called ‘Whac A Mole’ written by HTML/CSS</w:t>
-      </w:r>
-      <w:r>
-        <w:rPr>
-          <w:lang w:eastAsia="zh-CN"/>
-        </w:rPr>
-        <w:t>/JavaScript</w:t>
-      </w:r>
-      <w:r>
-        <w:rPr>
-          <w:lang w:eastAsia="zh-CN"/>
-        </w:rPr>
-        <w:t xml:space="preserve">. In this game, players should hit as many moles as they can to get scores. We will record and </w:t>
-      </w:r>
-      <w:r>
-        <w:rPr>
-          <w:rFonts w:hint="eastAsia"/>
-          <w:lang w:eastAsia="zh-CN"/>
-        </w:rPr>
-        <w:t xml:space="preserve">show </w:t>
-      </w:r>
-      <w:r>
-        <w:rPr>
-          <w:lang w:eastAsia="zh-CN"/>
-        </w:rPr>
-        <w:t>players’ scores at the end of game.</w:t>
+        <w:t>This is a casual game for gamers of all ages.</w:t>
       </w:r>
     </w:p>
     <w:p>
@@ -3467,43 +3494,14 @@
           <w:lang w:eastAsia="zh-CN"/>
         </w:rPr>
       </w:pPr>
-      <w:bookmarkStart w:id="8" w:name="_Toc477640917"/>
-      <w:r>
-        <w:rPr>
-          <w:lang w:eastAsia="zh-CN"/>
-        </w:rPr>
-        <w:t>Software Target Customer</w:t>
+      <w:bookmarkStart w:id="8" w:name="_Toc477640918"/>
+      <w:r>
+        <w:rPr>
+          <w:lang w:eastAsia="zh-CN"/>
+        </w:rPr>
+        <w:t>Aim</w:t>
       </w:r>
       <w:bookmarkEnd w:id="8"/>
-    </w:p>
-    <w:p>
-      <w:pPr>
-        <w:rPr>
-          <w:lang w:eastAsia="zh-CN"/>
-        </w:rPr>
-      </w:pPr>
-      <w:r>
-        <w:rPr>
-          <w:lang w:eastAsia="zh-CN"/>
-        </w:rPr>
-        <w:t>This is a casual game for gamers of all ages.</w:t>
-      </w:r>
-    </w:p>
-    <w:p>
-      <w:pPr>
-        <w:pStyle w:val="Heading2"/>
-        <w:rPr>
-          <w:lang w:eastAsia="zh-CN"/>
-        </w:rPr>
-      </w:pPr>
-      <w:bookmarkStart w:id="9" w:name="_Toc477640918"/>
-      <w:r>
-        <w:rPr>
-          <w:lang w:eastAsia="zh-CN"/>
-        </w:rPr>
-        <w:t>Aim</w:t>
-      </w:r>
-      <w:bookmarkEnd w:id="9"/>
     </w:p>
     <w:p>
       <w:pPr>
@@ -3566,11 +3564,11 @@
       <w:pPr>
         <w:pStyle w:val="StyleHeading1Before0pt"/>
       </w:pPr>
-      <w:bookmarkStart w:id="10" w:name="_Toc477640919"/>
+      <w:bookmarkStart w:id="9" w:name="_Toc477640919"/>
       <w:r>
         <w:t>Tools and Standards</w:t>
       </w:r>
-      <w:bookmarkEnd w:id="10"/>
+      <w:bookmarkEnd w:id="9"/>
     </w:p>
     <w:p>
       <w:pPr>
@@ -3579,14 +3577,14 @@
           <w:sz w:val="24"/>
         </w:rPr>
       </w:pPr>
-      <w:bookmarkStart w:id="11" w:name="_Toc477640920"/>
+      <w:bookmarkStart w:id="10" w:name="_Toc477640920"/>
       <w:r>
         <w:rPr>
           <w:sz w:val="24"/>
         </w:rPr>
         <w:t>Tools</w:t>
       </w:r>
-      <w:bookmarkEnd w:id="11"/>
+      <w:bookmarkEnd w:id="10"/>
     </w:p>
     <w:p>
       <w:pPr>
@@ -3756,14 +3754,14 @@
           <w:sz w:val="24"/>
         </w:rPr>
       </w:pPr>
-      <w:bookmarkStart w:id="12" w:name="_Toc477640921"/>
+      <w:bookmarkStart w:id="11" w:name="_Toc477640921"/>
       <w:r>
         <w:rPr>
           <w:sz w:val="24"/>
         </w:rPr>
         <w:t>Standards</w:t>
       </w:r>
-      <w:bookmarkEnd w:id="12"/>
+      <w:bookmarkEnd w:id="11"/>
     </w:p>
     <w:p>
       <w:pPr>
@@ -3878,11 +3876,11 @@
       <w:pPr>
         <w:pStyle w:val="StyleHeading1Before0pt"/>
       </w:pPr>
-      <w:bookmarkStart w:id="13" w:name="_Toc477640922"/>
+      <w:bookmarkStart w:id="12" w:name="_Toc477640922"/>
       <w:r>
         <w:t>System Design</w:t>
       </w:r>
-      <w:bookmarkEnd w:id="13"/>
+      <w:bookmarkEnd w:id="12"/>
     </w:p>
     <w:p>
       <w:pPr>
@@ -3891,7 +3889,7 @@
           <w:lang w:eastAsia="zh-CN"/>
         </w:rPr>
       </w:pPr>
-      <w:bookmarkStart w:id="14" w:name="_Toc477640923"/>
+      <w:bookmarkStart w:id="13" w:name="_Toc477640923"/>
       <w:r>
         <w:rPr>
           <w:rFonts w:hint="eastAsia"/>
@@ -3905,7 +3903,7 @@
         </w:rPr>
         <w:t xml:space="preserve"> Description</w:t>
       </w:r>
-      <w:bookmarkEnd w:id="14"/>
+      <w:bookmarkEnd w:id="13"/>
     </w:p>
     <w:p>
       <w:pPr>
@@ -4264,7 +4262,7 @@
           <w:lang w:eastAsia="zh-CN"/>
         </w:rPr>
       </w:pPr>
-      <w:bookmarkStart w:id="15" w:name="_Toc477640924"/>
+      <w:bookmarkStart w:id="14" w:name="_Toc477640924"/>
       <w:r>
         <w:rPr>
           <w:rFonts w:hint="eastAsia"/>
@@ -4272,7 +4270,7 @@
         </w:rPr>
         <w:t>Interface Design</w:t>
       </w:r>
-      <w:bookmarkEnd w:id="15"/>
+      <w:bookmarkEnd w:id="14"/>
     </w:p>
     <w:p>
       <w:pPr>
@@ -7101,6 +7099,8 @@
           <w:lang w:eastAsia="zh-CN"/>
         </w:rPr>
       </w:pPr>
+      <w:bookmarkStart w:id="15" w:name="_GoBack"/>
+      <w:bookmarkEnd w:id="15"/>
     </w:p>
     <w:p>
       <w:pPr>
@@ -7127,6 +7127,9 @@
           <w:tcPr>
             <w:cnfStyle w:val="001000000000" w:firstRow="0" w:lastRow="0" w:firstColumn="1" w:lastColumn="0" w:oddVBand="0" w:evenVBand="0" w:oddHBand="0" w:evenHBand="0" w:firstRowFirstColumn="0" w:firstRowLastColumn="0" w:lastRowFirstColumn="0" w:lastRowLastColumn="0"/>
             <w:tcW w:w="4909" w:type="dxa"/>
+            <w:tcBorders>
+              <w:top w:val="nil"/>
+            </w:tcBorders>
           </w:tcPr>
           <w:p>
             <w:pPr>
@@ -7147,6 +7150,9 @@
         <w:tc>
           <w:tcPr>
             <w:tcW w:w="4909" w:type="dxa"/>
+            <w:tcBorders>
+              <w:top w:val="nil"/>
+            </w:tcBorders>
           </w:tcPr>
           <w:p>
             <w:pPr>
@@ -14180,6 +14186,7 @@
   </w:style>
   <w:style w:type="character" w:customStyle="1" w:styleId="Heading2Char">
     <w:name w:val="Heading 2 Char"/>
+    <w:aliases w:val="21 + Not Italic Char"/>
     <w:basedOn w:val="DefaultParagraphFont"/>
     <w:link w:val="Heading2"/>
     <w:rsid w:val="00C94E9A"/>
@@ -14492,7 +14499,7 @@
 </file>
 
 <file path=customXml/itemProps1.xml><?xml version="1.0" encoding="utf-8"?>
-<ds:datastoreItem xmlns:ds="http://schemas.openxmlformats.org/officeDocument/2006/customXml" ds:itemID="{B5DDAA5C-4E89-4A48-B674-238733860E4E}">
+<ds:datastoreItem xmlns:ds="http://schemas.openxmlformats.org/officeDocument/2006/customXml" ds:itemID="{B6DEE4A2-6BBC-4B1F-B89E-F2EC06FA8CEF}">
   <ds:schemaRefs>
     <ds:schemaRef ds:uri="http://schemas.openxmlformats.org/officeDocument/2006/bibliography"/>
   </ds:schemaRefs>

</xml_diff>